<commit_message>
maj affichage historique de commande
</commit_message>
<xml_diff>
--- a/admin/01_admin/DS/DS_brainstorming.docx
+++ b/admin/01_admin/DS/DS_brainstorming.docx
@@ -652,6 +652,52 @@
         <w:rPr>
           <w:b/>
           <w:bCs/>
+        </w:rPr>
+      </w:pPr>
+      <w:r>
+        <w:rPr>
+          <w:b/>
+          <w:bCs/>
+          <w:highlight w:val="yellow"/>
+        </w:rPr>
+        <w:t>Sécurité</w:t>
+      </w:r>
+    </w:p>
+    <w:p>
+      <w:pPr>
+        <w:spacing w:after="0" w:line="240" w:lineRule="auto"/>
+      </w:pPr>
+      <w:proofErr w:type="spellStart"/>
+      <w:r>
+        <w:rPr>
+          <w:highlight w:val="lightGray"/>
+        </w:rPr>
+        <w:t>Differentes</w:t>
+      </w:r>
+      <w:proofErr w:type="spellEnd"/>
+      <w:r>
+        <w:rPr>
+          <w:highlight w:val="lightGray"/>
+        </w:rPr>
+        <w:t xml:space="preserve"> protections c/ diff failles</w:t>
+      </w:r>
+    </w:p>
+    <w:p>
+      <w:pPr>
+        <w:spacing w:after="0" w:line="240" w:lineRule="auto"/>
+      </w:pPr>
+    </w:p>
+    <w:p>
+      <w:pPr>
+        <w:spacing w:after="0" w:line="240" w:lineRule="auto"/>
+      </w:pPr>
+    </w:p>
+    <w:p>
+      <w:pPr>
+        <w:spacing w:after="0" w:line="240" w:lineRule="auto"/>
+        <w:rPr>
+          <w:b/>
+          <w:bCs/>
           <w:highlight w:val="yellow"/>
         </w:rPr>
       </w:pPr>
@@ -686,12 +732,14 @@
         <w:rPr>
           <w:b/>
           <w:bCs/>
-        </w:rPr>
-      </w:pPr>
-      <w:r>
-        <w:rPr>
-          <w:b/>
-          <w:bCs/>
+          <w:highlight w:val="yellow"/>
+        </w:rPr>
+      </w:pPr>
+      <w:r>
+        <w:rPr>
+          <w:b/>
+          <w:bCs/>
+          <w:highlight w:val="yellow"/>
         </w:rPr>
         <w:t xml:space="preserve">Maquettage </w:t>
       </w:r>
@@ -699,38 +747,65 @@
     <w:p>
       <w:pPr>
         <w:spacing w:after="0" w:line="240" w:lineRule="auto"/>
-      </w:pPr>
-      <w:proofErr w:type="spellStart"/>
-      <w:r>
+        <w:rPr>
+          <w:highlight w:val="yellow"/>
+        </w:rPr>
+      </w:pPr>
+      <w:proofErr w:type="spellStart"/>
+      <w:r>
+        <w:rPr>
+          <w:highlight w:val="yellow"/>
+        </w:rPr>
         <w:t>Figma</w:t>
       </w:r>
       <w:proofErr w:type="spellEnd"/>
       <w:r>
+        <w:rPr>
+          <w:highlight w:val="yellow"/>
+        </w:rPr>
         <w:t xml:space="preserve"> </w:t>
       </w:r>
       <w:proofErr w:type="spellStart"/>
       <w:r>
+        <w:rPr>
+          <w:highlight w:val="yellow"/>
+        </w:rPr>
         <w:t>destkop</w:t>
       </w:r>
       <w:proofErr w:type="spellEnd"/>
       <w:r>
+        <w:rPr>
+          <w:highlight w:val="yellow"/>
+        </w:rPr>
         <w:t xml:space="preserve"> et mobile</w:t>
       </w:r>
     </w:p>
     <w:p>
       <w:pPr>
         <w:spacing w:after="0" w:line="240" w:lineRule="auto"/>
-      </w:pPr>
-      <w:proofErr w:type="spellStart"/>
-      <w:r>
+        <w:rPr>
+          <w:highlight w:val="yellow"/>
+        </w:rPr>
+      </w:pPr>
+      <w:proofErr w:type="spellStart"/>
+      <w:r>
+        <w:rPr>
+          <w:highlight w:val="yellow"/>
+        </w:rPr>
         <w:t>Ux</w:t>
       </w:r>
       <w:proofErr w:type="spellEnd"/>
       <w:r>
+        <w:rPr>
+          <w:highlight w:val="yellow"/>
+        </w:rPr>
         <w:t xml:space="preserve"> – </w:t>
       </w:r>
       <w:proofErr w:type="spellStart"/>
       <w:r>
+        <w:rPr>
+          <w:highlight w:val="yellow"/>
+        </w:rPr>
         <w:t>ui</w:t>
       </w:r>
       <w:proofErr w:type="spellEnd"/>
@@ -738,21 +813,33 @@
     <w:p>
       <w:pPr>
         <w:spacing w:after="0" w:line="240" w:lineRule="auto"/>
-      </w:pPr>
-    </w:p>
-    <w:p>
-      <w:pPr>
-        <w:spacing w:after="0" w:line="240" w:lineRule="auto"/>
-      </w:pPr>
-      <w:r>
+        <w:rPr>
+          <w:highlight w:val="yellow"/>
+        </w:rPr>
+      </w:pPr>
+    </w:p>
+    <w:p>
+      <w:pPr>
+        <w:spacing w:after="0" w:line="240" w:lineRule="auto"/>
+      </w:pPr>
+      <w:r>
+        <w:rPr>
+          <w:highlight w:val="yellow"/>
+        </w:rPr>
         <w:t xml:space="preserve">Charte graphique &gt; </w:t>
       </w:r>
       <w:proofErr w:type="spellStart"/>
       <w:r>
+        <w:rPr>
+          <w:highlight w:val="yellow"/>
+        </w:rPr>
         <w:t>moodboard</w:t>
       </w:r>
       <w:proofErr w:type="spellEnd"/>
       <w:r>
+        <w:rPr>
+          <w:highlight w:val="yellow"/>
+        </w:rPr>
         <w:t xml:space="preserve"> explication des couleurs, logo images (libres)</w:t>
       </w:r>
     </w:p>
@@ -761,25 +848,43 @@
         <w:spacing w:after="0" w:line="240" w:lineRule="auto"/>
       </w:pPr>
       <w:r>
+        <w:rPr>
+          <w:highlight w:val="lightGray"/>
+        </w:rPr>
         <w:t xml:space="preserve">Dispo et </w:t>
       </w:r>
       <w:proofErr w:type="spellStart"/>
       <w:r>
+        <w:rPr>
+          <w:highlight w:val="lightGray"/>
+        </w:rPr>
         <w:t>mep</w:t>
       </w:r>
       <w:proofErr w:type="spellEnd"/>
       <w:r>
+        <w:rPr>
+          <w:highlight w:val="lightGray"/>
+        </w:rPr>
         <w:t xml:space="preserve"> (</w:t>
       </w:r>
       <w:r>
+        <w:rPr>
+          <w:highlight w:val="lightGray"/>
+        </w:rPr>
         <w:t xml:space="preserve">affordance </w:t>
       </w:r>
       <w:proofErr w:type="spellStart"/>
       <w:r>
+        <w:rPr>
+          <w:highlight w:val="lightGray"/>
+        </w:rPr>
         <w:t>d user</w:t>
       </w:r>
       <w:proofErr w:type="spellEnd"/>
       <w:r>
+        <w:rPr>
+          <w:highlight w:val="lightGray"/>
+        </w:rPr>
         <w:t>)</w:t>
       </w:r>
     </w:p>
@@ -788,6 +893,10 @@
         <w:spacing w:after="0" w:line="240" w:lineRule="auto"/>
       </w:pPr>
       <w:r>
+        <w:rPr>
+          <w:highlight w:val="magenta"/>
+        </w:rPr>
+        <w:lastRenderedPageBreak/>
         <w:t>Accessibilité</w:t>
       </w:r>
     </w:p>
@@ -839,7 +948,6 @@
         <w:rPr>
           <w:highlight w:val="lightGray"/>
         </w:rPr>
-        <w:lastRenderedPageBreak/>
         <w:t>MCD</w:t>
       </w:r>
     </w:p>
@@ -865,12 +973,14 @@
         <w:rPr>
           <w:b/>
           <w:bCs/>
-        </w:rPr>
-      </w:pPr>
-      <w:r>
-        <w:rPr>
-          <w:b/>
-          <w:bCs/>
+          <w:highlight w:val="lightGray"/>
+        </w:rPr>
+      </w:pPr>
+      <w:r>
+        <w:rPr>
+          <w:b/>
+          <w:bCs/>
+          <w:highlight w:val="lightGray"/>
         </w:rPr>
         <w:t>Architecture de l’appli</w:t>
       </w:r>
@@ -880,6 +990,9 @@
         <w:spacing w:after="0" w:line="240" w:lineRule="auto"/>
       </w:pPr>
       <w:r>
+        <w:rPr>
+          <w:highlight w:val="lightGray"/>
+        </w:rPr>
         <w:t>MVC</w:t>
       </w:r>
     </w:p>
@@ -901,58 +1014,11 @@
         <w:rPr>
           <w:b/>
           <w:bCs/>
+          <w:highlight w:val="lightGray"/>
         </w:rPr>
         <w:t>Poo</w:t>
       </w:r>
       <w:proofErr w:type="spellEnd"/>
-    </w:p>
-    <w:p>
-      <w:pPr>
-        <w:spacing w:after="0" w:line="240" w:lineRule="auto"/>
-        <w:rPr>
-          <w:b/>
-          <w:bCs/>
-        </w:rPr>
-      </w:pPr>
-      <w:r>
-        <w:rPr>
-          <w:b/>
-          <w:bCs/>
-          <w:highlight w:val="yellow"/>
-        </w:rPr>
-        <w:t>Sécurité</w:t>
-      </w:r>
-    </w:p>
-    <w:p>
-      <w:pPr>
-        <w:spacing w:after="0" w:line="240" w:lineRule="auto"/>
-      </w:pPr>
-      <w:proofErr w:type="spellStart"/>
-      <w:r>
-        <w:t>Auth</w:t>
-      </w:r>
-      <w:proofErr w:type="spellEnd"/>
-    </w:p>
-    <w:p>
-      <w:pPr>
-        <w:spacing w:after="0" w:line="240" w:lineRule="auto"/>
-      </w:pPr>
-      <w:r>
-        <w:t>Connexion</w:t>
-      </w:r>
-    </w:p>
-    <w:p>
-      <w:pPr>
-        <w:spacing w:after="0" w:line="240" w:lineRule="auto"/>
-      </w:pPr>
-      <w:proofErr w:type="spellStart"/>
-      <w:r>
-        <w:t>Differentes</w:t>
-      </w:r>
-      <w:proofErr w:type="spellEnd"/>
-      <w:r>
-        <w:t xml:space="preserve"> protections c/ diff failles</w:t>
-      </w:r>
     </w:p>
     <w:p>
       <w:pPr>

</xml_diff>